<commit_message>
Better Ui and Sounds
</commit_message>
<xml_diff>
--- a/External Document.docx
+++ b/External Document.docx
@@ -76,6 +76,27 @@
           </w:tr>
           <w:tr>
             <w:trPr>
+              <w:trHeight w:val="2880"/>
+              <w:jc w:val="center"/>
+            </w:trPr>
+            <w:tc>
+              <w:tcPr>
+                <w:tcW w:w="5000" w:type="pct"/>
+              </w:tcPr>
+              <w:p>
+                <w:pPr>
+                  <w:pStyle w:val="NoSpacing"/>
+                  <w:jc w:val="center"/>
+                  <w:rPr>
+                    <w:rFonts w:asciiTheme="majorHAnsi" w:eastAsiaTheme="majorEastAsia" w:hAnsiTheme="majorHAnsi" w:cstheme="majorBidi"/>
+                    <w:caps/>
+                  </w:rPr>
+                </w:pPr>
+              </w:p>
+            </w:tc>
+          </w:tr>
+          <w:tr>
+            <w:trPr>
               <w:trHeight w:val="1440"/>
               <w:jc w:val="center"/>
             </w:trPr>
@@ -117,7 +138,15 @@
                         <w:sz w:val="56"/>
                         <w:szCs w:val="56"/>
                       </w:rPr>
-                      <w:t>Dog catching game</w:t>
+                      <w:t>Dog running</w:t>
+                    </w:r>
+                    <w:r>
+                      <w:rPr>
+                        <w:rFonts w:asciiTheme="majorHAnsi" w:eastAsiaTheme="majorEastAsia" w:hAnsiTheme="majorHAnsi" w:cstheme="majorBidi"/>
+                        <w:sz w:val="56"/>
+                        <w:szCs w:val="56"/>
+                      </w:rPr>
+                      <w:t xml:space="preserve"> game</w:t>
                     </w:r>
                   </w:p>
                 </w:tc>
@@ -237,8 +266,6 @@
                   <w:pStyle w:val="NoSpacing"/>
                   <w:jc w:val="center"/>
                 </w:pPr>
-                <w:bookmarkStart w:id="0" w:name="_GoBack"/>
-                <w:bookmarkEnd w:id="0"/>
               </w:p>
               <w:p>
                 <w:pPr>
@@ -262,42 +289,6 @@
                   </w:rPr>
                   <w:t>Version #1.0</w:t>
                 </w:r>
-              </w:p>
-              <w:p>
-                <w:pPr>
-                  <w:pStyle w:val="NoSpacing"/>
-                  <w:jc w:val="center"/>
-                </w:pPr>
-              </w:p>
-              <w:p>
-                <w:pPr>
-                  <w:pStyle w:val="NoSpacing"/>
-                  <w:jc w:val="center"/>
-                </w:pPr>
-                <w:r>
-                  <w:t xml:space="preserve">All work Copyright © </w:t>
-                </w:r>
-                <w:r>
-                  <w:t>2012</w:t>
-                </w:r>
-                <w:r>
-                  <w:t xml:space="preserve"> by XX Games.</w:t>
-                </w:r>
-              </w:p>
-              <w:p>
-                <w:pPr>
-                  <w:pStyle w:val="NoSpacing"/>
-                  <w:jc w:val="center"/>
-                </w:pPr>
-                <w:r>
-                  <w:t>All rights reserved.</w:t>
-                </w:r>
-              </w:p>
-              <w:p>
-                <w:pPr>
-                  <w:pStyle w:val="NoSpacing"/>
-                  <w:jc w:val="center"/>
-                </w:pPr>
               </w:p>
               <w:p>
                 <w:pPr>
@@ -420,7 +411,7 @@
                                       <v:path o:extrusionok="f" gradientshapeok="t" o:connecttype="rect"/>
                                       <o:lock v:ext="edit" aspectratio="t"/>
                                     </v:shapetype>
-                                    <v:shape id="_x0000_i1027" type="#_x0000_t75" style="width:170.25pt;height:117pt">
+                                    <v:shape id="_x0000_i1030" type="#_x0000_t75" style="width:170.25pt;height:117pt">
                                       <v:imagedata r:id="rId12" o:title="logo"/>
                                     </v:shape>
                                   </w:pict>
@@ -468,7 +459,7 @@
                           </w:pPr>
                           <w:r>
                             <w:pict>
-                              <v:shape id="_x0000_i1027" type="#_x0000_t75" style="width:170.25pt;height:117pt">
+                              <v:shape id="_x0000_i1030" type="#_x0000_t75" style="width:170.25pt;height:117pt">
                                 <v:imagedata r:id="rId12" o:title="logo"/>
                               </v:shape>
                             </w:pict>
@@ -492,7 +483,10 @@
             </mc:AlternateContent>
           </w:r>
         </w:p>
-        <w:p/>
+        <w:p>
+          <w:bookmarkStart w:id="0" w:name="_GoBack"/>
+          <w:bookmarkEnd w:id="0"/>
+        </w:p>
         <w:tbl>
           <w:tblPr>
             <w:tblpPr w:leftFromText="187" w:rightFromText="187" w:horzAnchor="margin" w:tblpXSpec="center" w:tblpYSpec="bottom"/>
@@ -550,32 +544,463 @@
           </w:tr>
         </w:tbl>
         <w:p/>
-        <w:p>
-          <w:r>
-            <w:br w:type="page"/>
-          </w:r>
-        </w:p>
       </w:sdtContent>
     </w:sdt>
     <w:p>
       <w:pPr>
         <w:jc w:val="center"/>
+      </w:pPr>
+      <w:r>
         <w:rPr>
           <w:b/>
           <w:sz w:val="24"/>
           <w:szCs w:val="24"/>
           <w:u w:val="single"/>
         </w:rPr>
-      </w:pPr>
-      <w:r>
+        <w:t>Table of Contents</w:t>
+      </w:r>
+    </w:p>
+    <w:p>
+      <w:pPr>
+        <w:tabs>
+          <w:tab w:val="left" w:leader="dot" w:pos="9072"/>
+        </w:tabs>
+        <w:rPr>
+          <w:b/>
+          <w:sz w:val="24"/>
+          <w:szCs w:val="24"/>
+        </w:rPr>
+      </w:pPr>
+      <w:r>
+        <w:rPr>
+          <w:b/>
+          <w:sz w:val="24"/>
+          <w:szCs w:val="24"/>
+        </w:rPr>
+        <w:t>Version History</w:t>
+      </w:r>
+      <w:r>
+        <w:rPr>
+          <w:b/>
+          <w:sz w:val="24"/>
+          <w:szCs w:val="24"/>
+        </w:rPr>
+        <w:tab/>
+        <w:t>3</w:t>
+      </w:r>
+    </w:p>
+    <w:p>
+      <w:pPr>
+        <w:tabs>
+          <w:tab w:val="left" w:leader="dot" w:pos="9072"/>
+        </w:tabs>
+        <w:rPr>
+          <w:b/>
+          <w:sz w:val="24"/>
+          <w:szCs w:val="24"/>
+        </w:rPr>
+      </w:pPr>
+      <w:r>
+        <w:rPr>
+          <w:b/>
+          <w:sz w:val="24"/>
+          <w:szCs w:val="24"/>
+        </w:rPr>
+        <w:t>Game Over View</w:t>
+      </w:r>
+      <w:r>
+        <w:rPr>
+          <w:b/>
+          <w:sz w:val="24"/>
+          <w:szCs w:val="24"/>
+        </w:rPr>
+        <w:tab/>
+        <w:t>4</w:t>
+      </w:r>
+    </w:p>
+    <w:p>
+      <w:pPr>
+        <w:tabs>
+          <w:tab w:val="left" w:leader="dot" w:pos="9072"/>
+        </w:tabs>
+        <w:rPr>
+          <w:b/>
+          <w:sz w:val="24"/>
+          <w:szCs w:val="24"/>
+        </w:rPr>
+      </w:pPr>
+      <w:r>
+        <w:rPr>
+          <w:b/>
+          <w:sz w:val="24"/>
+          <w:szCs w:val="24"/>
+        </w:rPr>
+        <w:t>Game Play Mechanics</w:t>
+      </w:r>
+      <w:r>
+        <w:rPr>
+          <w:b/>
+          <w:sz w:val="24"/>
+          <w:szCs w:val="24"/>
+        </w:rPr>
+        <w:tab/>
+      </w:r>
+      <w:r>
+        <w:rPr>
+          <w:b/>
+          <w:sz w:val="24"/>
+          <w:szCs w:val="24"/>
+        </w:rPr>
+        <w:t>4</w:t>
+      </w:r>
+    </w:p>
+    <w:p>
+      <w:pPr>
+        <w:tabs>
+          <w:tab w:val="left" w:leader="dot" w:pos="9072"/>
+        </w:tabs>
+        <w:rPr>
+          <w:b/>
+          <w:sz w:val="24"/>
+          <w:szCs w:val="24"/>
+        </w:rPr>
+      </w:pPr>
+      <w:r>
+        <w:rPr>
+          <w:b/>
+          <w:sz w:val="24"/>
+          <w:szCs w:val="24"/>
+        </w:rPr>
+        <w:t>Camera</w:t>
+      </w:r>
+      <w:r>
+        <w:rPr>
+          <w:b/>
+          <w:sz w:val="24"/>
+          <w:szCs w:val="24"/>
+        </w:rPr>
+        <w:tab/>
+        <w:t>4</w:t>
+      </w:r>
+    </w:p>
+    <w:p>
+      <w:pPr>
+        <w:tabs>
+          <w:tab w:val="left" w:leader="dot" w:pos="9072"/>
+        </w:tabs>
+        <w:rPr>
+          <w:b/>
+          <w:sz w:val="24"/>
+          <w:szCs w:val="24"/>
+        </w:rPr>
+      </w:pPr>
+      <w:r>
+        <w:rPr>
+          <w:b/>
+          <w:sz w:val="24"/>
+          <w:szCs w:val="24"/>
+        </w:rPr>
+        <w:t>Controls</w:t>
+      </w:r>
+      <w:r>
+        <w:rPr>
+          <w:b/>
+          <w:sz w:val="24"/>
+          <w:szCs w:val="24"/>
+        </w:rPr>
+        <w:tab/>
+        <w:t>4</w:t>
+      </w:r>
+    </w:p>
+    <w:p>
+      <w:pPr>
+        <w:tabs>
+          <w:tab w:val="left" w:leader="dot" w:pos="9072"/>
+        </w:tabs>
+        <w:rPr>
+          <w:b/>
+          <w:sz w:val="24"/>
+          <w:szCs w:val="24"/>
+        </w:rPr>
+      </w:pPr>
+      <w:r>
+        <w:rPr>
+          <w:b/>
+          <w:sz w:val="24"/>
+          <w:szCs w:val="24"/>
+        </w:rPr>
+        <w:t>Interface Sketch</w:t>
+      </w:r>
+      <w:r>
+        <w:rPr>
+          <w:b/>
+          <w:sz w:val="24"/>
+          <w:szCs w:val="24"/>
+        </w:rPr>
+        <w:tab/>
+        <w:t>4</w:t>
+      </w:r>
+    </w:p>
+    <w:p>
+      <w:pPr>
+        <w:tabs>
+          <w:tab w:val="left" w:leader="dot" w:pos="9072"/>
+        </w:tabs>
+        <w:rPr>
+          <w:b/>
+          <w:sz w:val="24"/>
+          <w:szCs w:val="24"/>
+        </w:rPr>
+      </w:pPr>
+      <w:r>
+        <w:rPr>
+          <w:b/>
+          <w:sz w:val="24"/>
+          <w:szCs w:val="24"/>
+        </w:rPr>
+        <w:t>Menu and Screen Design</w:t>
+      </w:r>
+      <w:r>
+        <w:rPr>
+          <w:b/>
+          <w:sz w:val="24"/>
+          <w:szCs w:val="24"/>
+        </w:rPr>
+        <w:tab/>
+        <w:t>5</w:t>
+      </w:r>
+    </w:p>
+    <w:p>
+      <w:pPr>
+        <w:tabs>
+          <w:tab w:val="left" w:leader="dot" w:pos="9072"/>
+        </w:tabs>
+        <w:rPr>
+          <w:b/>
+          <w:sz w:val="24"/>
+          <w:szCs w:val="24"/>
+        </w:rPr>
+      </w:pPr>
+      <w:r>
+        <w:rPr>
+          <w:b/>
+          <w:sz w:val="24"/>
+          <w:szCs w:val="24"/>
+        </w:rPr>
+        <w:t>Game world</w:t>
+      </w:r>
+      <w:r>
+        <w:rPr>
+          <w:b/>
+          <w:sz w:val="24"/>
+          <w:szCs w:val="24"/>
+        </w:rPr>
+        <w:tab/>
+        <w:t>6</w:t>
+      </w:r>
+    </w:p>
+    <w:p>
+      <w:pPr>
+        <w:tabs>
+          <w:tab w:val="left" w:leader="dot" w:pos="9072"/>
+        </w:tabs>
+        <w:rPr>
+          <w:b/>
+          <w:sz w:val="24"/>
+          <w:szCs w:val="24"/>
+        </w:rPr>
+      </w:pPr>
+      <w:r>
+        <w:rPr>
+          <w:b/>
+          <w:sz w:val="24"/>
+          <w:szCs w:val="24"/>
+        </w:rPr>
+        <w:t>Levels</w:t>
+      </w:r>
+      <w:r>
+        <w:rPr>
+          <w:b/>
+          <w:sz w:val="24"/>
+          <w:szCs w:val="24"/>
+        </w:rPr>
+        <w:tab/>
+        <w:t>6</w:t>
+      </w:r>
+    </w:p>
+    <w:p>
+      <w:pPr>
+        <w:tabs>
+          <w:tab w:val="left" w:leader="dot" w:pos="9072"/>
+        </w:tabs>
+        <w:rPr>
+          <w:b/>
+          <w:sz w:val="24"/>
+          <w:szCs w:val="24"/>
+        </w:rPr>
+      </w:pPr>
+      <w:r>
+        <w:rPr>
+          <w:b/>
+          <w:sz w:val="24"/>
+          <w:szCs w:val="24"/>
+        </w:rPr>
+        <w:t>Characters</w:t>
+      </w:r>
+      <w:r>
+        <w:rPr>
+          <w:b/>
+          <w:sz w:val="24"/>
+          <w:szCs w:val="24"/>
+        </w:rPr>
+        <w:tab/>
+        <w:t>6</w:t>
+      </w:r>
+    </w:p>
+    <w:p>
+      <w:pPr>
+        <w:tabs>
+          <w:tab w:val="left" w:leader="dot" w:pos="9072"/>
+        </w:tabs>
+        <w:rPr>
+          <w:b/>
+          <w:sz w:val="24"/>
+          <w:szCs w:val="24"/>
+        </w:rPr>
+      </w:pPr>
+      <w:r>
+        <w:rPr>
+          <w:b/>
+          <w:sz w:val="24"/>
+          <w:szCs w:val="24"/>
+        </w:rPr>
+        <w:t>Enemies</w:t>
+      </w:r>
+      <w:r>
+        <w:rPr>
+          <w:b/>
+          <w:sz w:val="24"/>
+          <w:szCs w:val="24"/>
+        </w:rPr>
+        <w:tab/>
+        <w:t>6</w:t>
+      </w:r>
+    </w:p>
+    <w:p>
+      <w:pPr>
+        <w:tabs>
+          <w:tab w:val="left" w:leader="dot" w:pos="9072"/>
+        </w:tabs>
+        <w:rPr>
+          <w:b/>
+          <w:sz w:val="24"/>
+          <w:szCs w:val="24"/>
+        </w:rPr>
+      </w:pPr>
+      <w:r>
+        <w:rPr>
+          <w:b/>
+          <w:sz w:val="24"/>
+          <w:szCs w:val="24"/>
+        </w:rPr>
+        <w:t>Script</w:t>
+      </w:r>
+      <w:r>
+        <w:rPr>
+          <w:b/>
+          <w:sz w:val="24"/>
+          <w:szCs w:val="24"/>
+        </w:rPr>
+        <w:tab/>
+        <w:t>6</w:t>
+      </w:r>
+    </w:p>
+    <w:p>
+      <w:pPr>
+        <w:tabs>
+          <w:tab w:val="left" w:leader="dot" w:pos="9072"/>
+        </w:tabs>
+        <w:rPr>
+          <w:b/>
+          <w:sz w:val="24"/>
+          <w:szCs w:val="24"/>
+        </w:rPr>
+      </w:pPr>
+      <w:r>
+        <w:rPr>
+          <w:b/>
+          <w:sz w:val="24"/>
+          <w:szCs w:val="24"/>
+        </w:rPr>
+        <w:t>Scoring</w:t>
+      </w:r>
+      <w:r>
+        <w:rPr>
+          <w:b/>
+          <w:sz w:val="24"/>
+          <w:szCs w:val="24"/>
+        </w:rPr>
+        <w:tab/>
+        <w:t>6</w:t>
+      </w:r>
+    </w:p>
+    <w:p>
+      <w:pPr>
+        <w:tabs>
+          <w:tab w:val="left" w:leader="dot" w:pos="9072"/>
+        </w:tabs>
+        <w:rPr>
+          <w:b/>
+          <w:sz w:val="24"/>
+          <w:szCs w:val="24"/>
+        </w:rPr>
+      </w:pPr>
+      <w:r>
+        <w:rPr>
+          <w:b/>
+          <w:sz w:val="24"/>
+          <w:szCs w:val="24"/>
+        </w:rPr>
+        <w:t>Sound Index</w:t>
+      </w:r>
+      <w:r>
+        <w:rPr>
+          <w:b/>
+          <w:sz w:val="24"/>
+          <w:szCs w:val="24"/>
+        </w:rPr>
+        <w:tab/>
+        <w:t>6</w:t>
+      </w:r>
+    </w:p>
+    <w:p>
+      <w:pPr>
+        <w:tabs>
+          <w:tab w:val="left" w:leader="dot" w:pos="9072"/>
+        </w:tabs>
         <w:rPr>
           <w:b/>
           <w:sz w:val="24"/>
           <w:szCs w:val="24"/>
           <w:u w:val="single"/>
         </w:rPr>
-        <w:lastRenderedPageBreak/>
-        <w:t>Table of Contents</w:t>
+      </w:pPr>
+      <w:r>
+        <w:rPr>
+          <w:b/>
+          <w:sz w:val="24"/>
+          <w:szCs w:val="24"/>
+        </w:rPr>
+        <w:t>Design Notes</w:t>
+      </w:r>
+      <w:r>
+        <w:rPr>
+          <w:b/>
+          <w:sz w:val="24"/>
+          <w:szCs w:val="24"/>
+        </w:rPr>
+        <w:tab/>
+        <w:t>6</w:t>
       </w:r>
       <w:r>
         <w:rPr>
@@ -700,7 +1125,47 @@
           <w:sz w:val="24"/>
           <w:szCs w:val="24"/>
         </w:rPr>
-        <w:t>Dog Catcher is a simple move and catch game. The player’s dog is limited to the screen. The background is a simple back yard. The player must catch things that are interested to dogs and avoid things that are not interested to dogs.</w:t>
+        <w:t xml:space="preserve">Dog </w:t>
+      </w:r>
+      <w:r>
+        <w:rPr>
+          <w:b/>
+          <w:sz w:val="24"/>
+          <w:szCs w:val="24"/>
+        </w:rPr>
+        <w:t>runner is a more dodge game</w:t>
+      </w:r>
+      <w:r>
+        <w:rPr>
+          <w:b/>
+          <w:sz w:val="24"/>
+          <w:szCs w:val="24"/>
+        </w:rPr>
+        <w:t xml:space="preserve">. The player’s dog is limited to the screen. The </w:t>
+      </w:r>
+      <w:r>
+        <w:rPr>
+          <w:b/>
+          <w:sz w:val="24"/>
+          <w:szCs w:val="24"/>
+        </w:rPr>
+        <w:t>background is an highway</w:t>
+      </w:r>
+      <w:r>
+        <w:rPr>
+          <w:b/>
+          <w:sz w:val="24"/>
+          <w:szCs w:val="24"/>
+        </w:rPr>
+        <w:t>. The player</w:t>
+      </w:r>
+      <w:r>
+        <w:rPr>
+          <w:b/>
+          <w:sz w:val="24"/>
+          <w:szCs w:val="24"/>
+        </w:rPr>
+        <w:t xml:space="preserve"> must run through traffic dodging cars and drunk drivers and catch tennis balls to gain back lives.</w:t>
       </w:r>
     </w:p>
     <w:p>
@@ -740,17 +1205,8 @@
           <w:sz w:val="24"/>
           <w:szCs w:val="24"/>
         </w:rPr>
-        <w:t>(how does your game work?)</w:t>
-      </w:r>
-    </w:p>
-    <w:p>
-      <w:pPr>
-        <w:rPr>
-          <w:b/>
-          <w:sz w:val="24"/>
-          <w:szCs w:val="24"/>
-        </w:rPr>
-      </w:pPr>
+        <w:t>When player get run over by car they lose lives.</w:t>
+      </w:r>
     </w:p>
     <w:p>
       <w:pPr>
@@ -797,17 +1253,16 @@
           <w:sz w:val="24"/>
           <w:szCs w:val="24"/>
         </w:rPr>
-        <w:t>Camera is top-down.</w:t>
-      </w:r>
-    </w:p>
-    <w:p>
-      <w:pPr>
-        <w:rPr>
-          <w:b/>
-          <w:sz w:val="24"/>
-          <w:szCs w:val="24"/>
-        </w:rPr>
-      </w:pPr>
+        <w:t>Camera is in one position</w:t>
+      </w:r>
+      <w:r>
+        <w:rPr>
+          <w:i/>
+          <w:sz w:val="24"/>
+          <w:szCs w:val="24"/>
+        </w:rPr>
+        <w:t>.</w:t>
+      </w:r>
     </w:p>
     <w:p>
       <w:pPr>
@@ -846,17 +1301,24 @@
           <w:sz w:val="24"/>
           <w:szCs w:val="24"/>
         </w:rPr>
-        <w:t>Player uses arrow keys.</w:t>
-      </w:r>
-    </w:p>
-    <w:p>
-      <w:pPr>
-        <w:rPr>
-          <w:b/>
-          <w:sz w:val="24"/>
-          <w:szCs w:val="24"/>
-        </w:rPr>
-      </w:pPr>
+        <w:t>Player us</w:t>
+      </w:r>
+      <w:r>
+        <w:rPr>
+          <w:i/>
+          <w:sz w:val="24"/>
+          <w:szCs w:val="24"/>
+        </w:rPr>
+        <w:t>es mouse</w:t>
+      </w:r>
+      <w:r>
+        <w:rPr>
+          <w:i/>
+          <w:sz w:val="24"/>
+          <w:szCs w:val="24"/>
+        </w:rPr>
+        <w:t>.</w:t>
+      </w:r>
     </w:p>
     <w:p>
       <w:pPr>
@@ -890,21 +1352,62 @@
     </w:p>
     <w:p>
       <w:pPr>
-        <w:pStyle w:val="ListParagraph"/>
-        <w:rPr>
-          <w:i/>
-          <w:sz w:val="24"/>
-          <w:szCs w:val="24"/>
-        </w:rPr>
-      </w:pPr>
-      <w:r>
-        <w:rPr>
-          <w:i/>
-          <w:sz w:val="24"/>
-          <w:szCs w:val="24"/>
-        </w:rPr>
-        <w:t>(What does the game interface look like? Provide a screen shot or sketch)</w:t>
-      </w:r>
+        <w:rPr>
+          <w:b/>
+          <w:sz w:val="24"/>
+          <w:szCs w:val="24"/>
+        </w:rPr>
+      </w:pPr>
+      <w:r>
+        <w:rPr>
+          <w:noProof/>
+          <w:lang w:eastAsia="en-CA"/>
+        </w:rPr>
+        <w:drawing>
+          <wp:inline distT="0" distB="0" distL="0" distR="0" wp14:anchorId="604D9A33" wp14:editId="553381EA">
+            <wp:extent cx="5943600" cy="4453255"/>
+            <wp:effectExtent l="0" t="0" r="0" b="4445"/>
+            <wp:docPr id="2" name="Picture 2"/>
+            <wp:cNvGraphicFramePr>
+              <a:graphicFrameLocks xmlns:a="http://schemas.openxmlformats.org/drawingml/2006/main" noChangeAspect="1"/>
+            </wp:cNvGraphicFramePr>
+            <a:graphic xmlns:a="http://schemas.openxmlformats.org/drawingml/2006/main">
+              <a:graphicData uri="http://schemas.openxmlformats.org/drawingml/2006/picture">
+                <pic:pic xmlns:pic="http://schemas.openxmlformats.org/drawingml/2006/picture">
+                  <pic:nvPicPr>
+                    <pic:cNvPr id="1" name=""/>
+                    <pic:cNvPicPr/>
+                  </pic:nvPicPr>
+                  <pic:blipFill>
+                    <a:blip r:embed="rId13"/>
+                    <a:stretch>
+                      <a:fillRect/>
+                    </a:stretch>
+                  </pic:blipFill>
+                  <pic:spPr>
+                    <a:xfrm>
+                      <a:off x="0" y="0"/>
+                      <a:ext cx="5943600" cy="4453255"/>
+                    </a:xfrm>
+                    <a:prstGeom prst="rect">
+                      <a:avLst/>
+                    </a:prstGeom>
+                  </pic:spPr>
+                </pic:pic>
+              </a:graphicData>
+            </a:graphic>
+          </wp:inline>
+        </w:drawing>
+      </w:r>
+    </w:p>
+    <w:p>
+      <w:pPr>
+        <w:rPr>
+          <w:b/>
+          <w:sz w:val="24"/>
+          <w:szCs w:val="24"/>
+        </w:rPr>
+      </w:pPr>
     </w:p>
     <w:p>
       <w:pPr>
@@ -934,6 +1437,7 @@
           <w:sz w:val="24"/>
           <w:szCs w:val="24"/>
         </w:rPr>
+        <w:lastRenderedPageBreak/>
         <w:t>Menu and Screen Descriptions</w:t>
       </w:r>
     </w:p>
@@ -941,6 +1445,95 @@
       <w:pPr>
         <w:pStyle w:val="ListParagraph"/>
         <w:rPr>
+          <w:sz w:val="24"/>
+          <w:szCs w:val="24"/>
+        </w:rPr>
+      </w:pPr>
+      <w:r>
+        <w:rPr>
+          <w:sz w:val="24"/>
+          <w:szCs w:val="24"/>
+        </w:rPr>
+        <w:t>Start of Game</w:t>
+      </w:r>
+    </w:p>
+    <w:p>
+      <w:pPr>
+        <w:pStyle w:val="ListParagraph"/>
+        <w:rPr>
+          <w:sz w:val="24"/>
+          <w:szCs w:val="24"/>
+        </w:rPr>
+      </w:pPr>
+      <w:r>
+        <w:rPr>
+          <w:noProof/>
+          <w:lang w:eastAsia="en-CA"/>
+        </w:rPr>
+        <w:drawing>
+          <wp:inline distT="0" distB="0" distL="0" distR="0" wp14:anchorId="57B2898E" wp14:editId="50E5A39E">
+            <wp:extent cx="4993633" cy="3771900"/>
+            <wp:effectExtent l="0" t="0" r="0" b="0"/>
+            <wp:docPr id="5" name="Picture 5"/>
+            <wp:cNvGraphicFramePr>
+              <a:graphicFrameLocks xmlns:a="http://schemas.openxmlformats.org/drawingml/2006/main" noChangeAspect="1"/>
+            </wp:cNvGraphicFramePr>
+            <a:graphic xmlns:a="http://schemas.openxmlformats.org/drawingml/2006/main">
+              <a:graphicData uri="http://schemas.openxmlformats.org/drawingml/2006/picture">
+                <pic:pic xmlns:pic="http://schemas.openxmlformats.org/drawingml/2006/picture">
+                  <pic:nvPicPr>
+                    <pic:cNvPr id="1" name=""/>
+                    <pic:cNvPicPr/>
+                  </pic:nvPicPr>
+                  <pic:blipFill>
+                    <a:blip r:embed="rId14"/>
+                    <a:stretch>
+                      <a:fillRect/>
+                    </a:stretch>
+                  </pic:blipFill>
+                  <pic:spPr>
+                    <a:xfrm>
+                      <a:off x="0" y="0"/>
+                      <a:ext cx="5005511" cy="3780872"/>
+                    </a:xfrm>
+                    <a:prstGeom prst="rect">
+                      <a:avLst/>
+                    </a:prstGeom>
+                  </pic:spPr>
+                </pic:pic>
+              </a:graphicData>
+            </a:graphic>
+          </wp:inline>
+        </w:drawing>
+      </w:r>
+    </w:p>
+    <w:p>
+      <w:pPr>
+        <w:pStyle w:val="ListParagraph"/>
+        <w:rPr>
+          <w:sz w:val="24"/>
+          <w:szCs w:val="24"/>
+        </w:rPr>
+      </w:pPr>
+      <w:r>
+        <w:rPr>
+          <w:sz w:val="24"/>
+          <w:szCs w:val="24"/>
+        </w:rPr>
+        <w:t>Game</w:t>
+      </w:r>
+      <w:r>
+        <w:rPr>
+          <w:sz w:val="24"/>
+          <w:szCs w:val="24"/>
+        </w:rPr>
+        <w:t xml:space="preserve"> Over Screen the player will press R to start over.</w:t>
+      </w:r>
+    </w:p>
+    <w:p>
+      <w:pPr>
+        <w:pStyle w:val="ListParagraph"/>
+        <w:rPr>
           <w:i/>
           <w:sz w:val="24"/>
           <w:szCs w:val="24"/>
@@ -948,11 +1541,44 @@
       </w:pPr>
       <w:r>
         <w:rPr>
-          <w:i/>
-          <w:sz w:val="24"/>
-          <w:szCs w:val="24"/>
-        </w:rPr>
-        <w:t>(Include additional screen shots and accompanying descriptions for any menus and additional screen)</w:t>
+          <w:noProof/>
+          <w:lang w:eastAsia="en-CA"/>
+        </w:rPr>
+        <w:drawing>
+          <wp:inline distT="0" distB="0" distL="0" distR="0" wp14:anchorId="548AA059" wp14:editId="735C22E6">
+            <wp:extent cx="4983764" cy="3086100"/>
+            <wp:effectExtent l="0" t="0" r="7620" b="0"/>
+            <wp:docPr id="3" name="Picture 3"/>
+            <wp:cNvGraphicFramePr>
+              <a:graphicFrameLocks xmlns:a="http://schemas.openxmlformats.org/drawingml/2006/main" noChangeAspect="1"/>
+            </wp:cNvGraphicFramePr>
+            <a:graphic xmlns:a="http://schemas.openxmlformats.org/drawingml/2006/main">
+              <a:graphicData uri="http://schemas.openxmlformats.org/drawingml/2006/picture">
+                <pic:pic xmlns:pic="http://schemas.openxmlformats.org/drawingml/2006/picture">
+                  <pic:nvPicPr>
+                    <pic:cNvPr id="1" name=""/>
+                    <pic:cNvPicPr/>
+                  </pic:nvPicPr>
+                  <pic:blipFill>
+                    <a:blip r:embed="rId15"/>
+                    <a:stretch>
+                      <a:fillRect/>
+                    </a:stretch>
+                  </pic:blipFill>
+                  <pic:spPr>
+                    <a:xfrm>
+                      <a:off x="0" y="0"/>
+                      <a:ext cx="4989282" cy="3089517"/>
+                    </a:xfrm>
+                    <a:prstGeom prst="rect">
+                      <a:avLst/>
+                    </a:prstGeom>
+                  </pic:spPr>
+                </pic:pic>
+              </a:graphicData>
+            </a:graphic>
+          </wp:inline>
+        </w:drawing>
       </w:r>
     </w:p>
     <w:p>
@@ -992,6 +1618,7 @@
           <w:sz w:val="24"/>
           <w:szCs w:val="24"/>
         </w:rPr>
+        <w:lastRenderedPageBreak/>
         <w:t>Game World</w:t>
       </w:r>
       <w:r>
@@ -1018,51 +1645,8 @@
           <w:sz w:val="24"/>
           <w:szCs w:val="24"/>
         </w:rPr>
-        <w:t>(</w:t>
-      </w:r>
-      <w:r>
-        <w:rPr>
-          <w:i/>
-          <w:sz w:val="24"/>
-          <w:szCs w:val="24"/>
-        </w:rPr>
-        <w:t xml:space="preserve">Describe </w:t>
-      </w:r>
-      <w:r>
-        <w:rPr>
-          <w:i/>
-          <w:sz w:val="24"/>
-          <w:szCs w:val="24"/>
-        </w:rPr>
-        <w:t xml:space="preserve">Your Game </w:t>
-      </w:r>
-      <w:r>
-        <w:rPr>
-          <w:i/>
-          <w:sz w:val="24"/>
-          <w:szCs w:val="24"/>
-        </w:rPr>
-        <w:t>Environment)</w:t>
-      </w:r>
-    </w:p>
-    <w:p>
-      <w:pPr>
-        <w:pStyle w:val="ListParagraph"/>
-        <w:rPr>
-          <w:b/>
-          <w:sz w:val="24"/>
-          <w:szCs w:val="24"/>
-        </w:rPr>
-      </w:pPr>
-    </w:p>
-    <w:p>
-      <w:pPr>
-        <w:rPr>
-          <w:b/>
-          <w:sz w:val="24"/>
-          <w:szCs w:val="24"/>
-        </w:rPr>
-      </w:pPr>
+        <w:t>High way that really needs highway patrol.</w:t>
+      </w:r>
     </w:p>
     <w:p>
       <w:pPr>
@@ -1090,28 +1674,17 @@
       <w:pPr>
         <w:pStyle w:val="ListParagraph"/>
         <w:rPr>
-          <w:i/>
-          <w:sz w:val="24"/>
-          <w:szCs w:val="24"/>
-        </w:rPr>
-      </w:pPr>
-      <w:r>
-        <w:rPr>
-          <w:i/>
-          <w:sz w:val="24"/>
-          <w:szCs w:val="24"/>
-        </w:rPr>
-        <w:t>Moving becomes harder the more points the player accumulate.</w:t>
-      </w:r>
-    </w:p>
-    <w:p>
-      <w:pPr>
-        <w:rPr>
-          <w:b/>
-          <w:sz w:val="24"/>
-          <w:szCs w:val="24"/>
-        </w:rPr>
-      </w:pPr>
+          <w:sz w:val="24"/>
+          <w:szCs w:val="24"/>
+        </w:rPr>
+      </w:pPr>
+      <w:r>
+        <w:rPr>
+          <w:sz w:val="24"/>
+          <w:szCs w:val="24"/>
+        </w:rPr>
+        <w:t>Higher the score the more cars spawn and aggressive they spawn.</w:t>
+      </w:r>
     </w:p>
     <w:p>
       <w:pPr>
@@ -1150,7 +1723,23 @@
           <w:sz w:val="24"/>
           <w:szCs w:val="24"/>
         </w:rPr>
-        <w:t>The players avatar is a Dog</w:t>
+        <w:t>The player</w:t>
+      </w:r>
+      <w:r>
+        <w:rPr>
+          <w:i/>
+          <w:sz w:val="24"/>
+          <w:szCs w:val="24"/>
+        </w:rPr>
+        <w:t>’</w:t>
+      </w:r>
+      <w:r>
+        <w:rPr>
+          <w:i/>
+          <w:sz w:val="24"/>
+          <w:szCs w:val="24"/>
+        </w:rPr>
+        <w:t>s avatar is a Dog</w:t>
       </w:r>
     </w:p>
     <w:p>
@@ -1190,7 +1779,7 @@
           <w:sz w:val="24"/>
           <w:szCs w:val="24"/>
         </w:rPr>
-        <w:t>Cat</w:t>
+        <w:t>Cars and Drunk Drivers.</w:t>
       </w:r>
     </w:p>
     <w:p>
@@ -1217,8 +1806,136 @@
     </w:p>
     <w:p>
       <w:pPr>
-        <w:rPr>
-          <w:b/>
+        <w:pStyle w:val="ListParagraph"/>
+        <w:rPr>
+          <w:sz w:val="24"/>
+          <w:szCs w:val="24"/>
+        </w:rPr>
+      </w:pPr>
+      <w:r>
+        <w:rPr>
+          <w:sz w:val="24"/>
+          <w:szCs w:val="24"/>
+        </w:rPr>
+        <w:t>Background_Controller</w:t>
+      </w:r>
+    </w:p>
+    <w:p>
+      <w:pPr>
+        <w:pStyle w:val="ListParagraph"/>
+        <w:rPr>
+          <w:sz w:val="24"/>
+          <w:szCs w:val="24"/>
+        </w:rPr>
+      </w:pPr>
+      <w:r>
+        <w:rPr>
+          <w:sz w:val="24"/>
+          <w:szCs w:val="24"/>
+        </w:rPr>
+        <w:t>Car_Controller</w:t>
+      </w:r>
+    </w:p>
+    <w:p>
+      <w:pPr>
+        <w:pStyle w:val="ListParagraph"/>
+        <w:rPr>
+          <w:sz w:val="24"/>
+          <w:szCs w:val="24"/>
+        </w:rPr>
+      </w:pPr>
+      <w:r>
+        <w:rPr>
+          <w:sz w:val="24"/>
+          <w:szCs w:val="24"/>
+        </w:rPr>
+        <w:t>Cloud_Controller</w:t>
+      </w:r>
+    </w:p>
+    <w:p>
+      <w:pPr>
+        <w:pStyle w:val="ListParagraph"/>
+        <w:rPr>
+          <w:sz w:val="24"/>
+          <w:szCs w:val="24"/>
+        </w:rPr>
+      </w:pPr>
+      <w:r>
+        <w:rPr>
+          <w:sz w:val="24"/>
+          <w:szCs w:val="24"/>
+        </w:rPr>
+        <w:t>Drunk_Car_Controller</w:t>
+      </w:r>
+    </w:p>
+    <w:p>
+      <w:pPr>
+        <w:pStyle w:val="ListParagraph"/>
+        <w:rPr>
+          <w:sz w:val="24"/>
+          <w:szCs w:val="24"/>
+        </w:rPr>
+      </w:pPr>
+      <w:r>
+        <w:rPr>
+          <w:sz w:val="24"/>
+          <w:szCs w:val="24"/>
+        </w:rPr>
+        <w:t>Game_Controller</w:t>
+      </w:r>
+    </w:p>
+    <w:p>
+      <w:pPr>
+        <w:pStyle w:val="ListParagraph"/>
+        <w:rPr>
+          <w:sz w:val="24"/>
+          <w:szCs w:val="24"/>
+        </w:rPr>
+      </w:pPr>
+      <w:r>
+        <w:rPr>
+          <w:sz w:val="24"/>
+          <w:szCs w:val="24"/>
+        </w:rPr>
+        <w:t>Player_Controller</w:t>
+      </w:r>
+    </w:p>
+    <w:p>
+      <w:pPr>
+        <w:pStyle w:val="ListParagraph"/>
+        <w:rPr>
+          <w:sz w:val="24"/>
+          <w:szCs w:val="24"/>
+        </w:rPr>
+      </w:pPr>
+      <w:r>
+        <w:rPr>
+          <w:sz w:val="24"/>
+          <w:szCs w:val="24"/>
+        </w:rPr>
+        <w:t>Tennis_Controller</w:t>
+      </w:r>
+    </w:p>
+    <w:p>
+      <w:pPr>
+        <w:pStyle w:val="ListParagraph"/>
+        <w:rPr>
+          <w:sz w:val="24"/>
+          <w:szCs w:val="24"/>
+        </w:rPr>
+      </w:pPr>
+      <w:r>
+        <w:rPr>
+          <w:sz w:val="24"/>
+          <w:szCs w:val="24"/>
+        </w:rPr>
+        <w:t>Tennis_Ball_Controller</w:t>
+      </w:r>
+    </w:p>
+    <w:p>
+      <w:pPr>
+        <w:pStyle w:val="ListParagraph"/>
+        <w:rPr>
           <w:sz w:val="24"/>
           <w:szCs w:val="24"/>
         </w:rPr>
@@ -1259,7 +1976,7 @@
           <w:sz w:val="24"/>
           <w:szCs w:val="24"/>
         </w:rPr>
-        <w:t>When the player gets good drops.</w:t>
+        <w:t>The more the dog is running.</w:t>
       </w:r>
     </w:p>
     <w:p>
@@ -1307,18 +2024,75 @@
         <w:pStyle w:val="ListParagraph"/>
         <w:spacing w:after="0"/>
         <w:rPr>
-          <w:b/>
-          <w:sz w:val="24"/>
-          <w:szCs w:val="24"/>
-        </w:rPr>
-      </w:pPr>
-      <w:r>
-        <w:rPr>
           <w:i/>
           <w:sz w:val="24"/>
           <w:szCs w:val="24"/>
         </w:rPr>
-        <w:t>(Include an index of all your sound clips)</w:t>
+      </w:pPr>
+      <w:r>
+        <w:rPr>
+          <w:i/>
+          <w:sz w:val="24"/>
+          <w:szCs w:val="24"/>
+        </w:rPr>
+        <w:t>Car_hit</w:t>
+      </w:r>
+    </w:p>
+    <w:p>
+      <w:pPr>
+        <w:pStyle w:val="ListParagraph"/>
+        <w:spacing w:after="0"/>
+        <w:rPr>
+          <w:i/>
+          <w:sz w:val="24"/>
+          <w:szCs w:val="24"/>
+        </w:rPr>
+      </w:pPr>
+      <w:r>
+        <w:rPr>
+          <w:i/>
+          <w:sz w:val="24"/>
+          <w:szCs w:val="24"/>
+        </w:rPr>
+        <w:t>Dog_Hit</w:t>
+      </w:r>
+    </w:p>
+    <w:p>
+      <w:pPr>
+        <w:pStyle w:val="ListParagraph"/>
+        <w:spacing w:after="0"/>
+        <w:rPr>
+          <w:i/>
+          <w:sz w:val="24"/>
+          <w:szCs w:val="24"/>
+        </w:rPr>
+      </w:pPr>
+      <w:r>
+        <w:rPr>
+          <w:i/>
+          <w:sz w:val="24"/>
+          <w:szCs w:val="24"/>
+        </w:rPr>
+        <w:t>Life_Up</w:t>
+      </w:r>
+    </w:p>
+    <w:p>
+      <w:pPr>
+        <w:pStyle w:val="ListParagraph"/>
+        <w:spacing w:after="0"/>
+        <w:rPr>
+          <w:i/>
+          <w:sz w:val="24"/>
+          <w:szCs w:val="24"/>
+        </w:rPr>
+      </w:pPr>
+      <w:r>
+        <w:rPr>
+          <w:i/>
+          <w:sz w:val="24"/>
+          <w:szCs w:val="24"/>
+        </w:rPr>
+        <w:t>Dark_Bark</w:t>
       </w:r>
     </w:p>
     <w:p>
@@ -1349,23 +2123,7 @@
           <w:sz w:val="24"/>
           <w:szCs w:val="24"/>
         </w:rPr>
-        <w:t xml:space="preserve">Art </w:t>
-      </w:r>
-      <w:r>
-        <w:rPr>
-          <w:b/>
-          <w:sz w:val="24"/>
-          <w:szCs w:val="24"/>
-        </w:rPr>
-        <w:t xml:space="preserve">/ Multimedia </w:t>
-      </w:r>
-      <w:r>
-        <w:rPr>
-          <w:b/>
-          <w:sz w:val="24"/>
-          <w:szCs w:val="24"/>
-        </w:rPr>
-        <w:t>Index</w:t>
+        <w:t>Design Notes</w:t>
       </w:r>
     </w:p>
     <w:p>
@@ -1383,73 +2141,14 @@
           <w:sz w:val="24"/>
           <w:szCs w:val="24"/>
         </w:rPr>
-        <w:t>(Include an index of all your graphic and video assets here)</w:t>
-      </w:r>
-    </w:p>
-    <w:p>
-      <w:pPr>
-        <w:pStyle w:val="ListParagraph"/>
-        <w:rPr>
-          <w:b/>
-          <w:sz w:val="24"/>
-          <w:szCs w:val="24"/>
-        </w:rPr>
-      </w:pPr>
-    </w:p>
-    <w:p>
-      <w:pPr>
-        <w:rPr>
-          <w:b/>
-          <w:sz w:val="24"/>
-          <w:szCs w:val="24"/>
-        </w:rPr>
-      </w:pPr>
-    </w:p>
-    <w:p>
-      <w:pPr>
-        <w:pStyle w:val="ListParagraph"/>
-        <w:numPr>
-          <w:ilvl w:val="0"/>
-          <w:numId w:val="1"/>
-        </w:numPr>
-        <w:rPr>
-          <w:b/>
-          <w:sz w:val="24"/>
-          <w:szCs w:val="24"/>
-        </w:rPr>
-      </w:pPr>
-      <w:r>
-        <w:rPr>
-          <w:b/>
-          <w:sz w:val="24"/>
-          <w:szCs w:val="24"/>
-        </w:rPr>
-        <w:t>Design Notes</w:t>
-      </w:r>
-    </w:p>
-    <w:p>
-      <w:pPr>
-        <w:pStyle w:val="ListParagraph"/>
-        <w:rPr>
-          <w:i/>
-          <w:sz w:val="24"/>
-          <w:szCs w:val="24"/>
-        </w:rPr>
-      </w:pPr>
-      <w:r>
-        <w:rPr>
-          <w:i/>
-          <w:sz w:val="24"/>
-          <w:szCs w:val="24"/>
-        </w:rPr>
         <w:t>Most struggling thing was figuring this stuff out.</w:t>
       </w:r>
     </w:p>
     <w:sectPr>
-      <w:headerReference w:type="even" r:id="rId13"/>
-      <w:headerReference w:type="default" r:id="rId14"/>
-      <w:footerReference w:type="even" r:id="rId15"/>
-      <w:footerReference w:type="default" r:id="rId16"/>
+      <w:headerReference w:type="even" r:id="rId16"/>
+      <w:headerReference w:type="default" r:id="rId17"/>
+      <w:footerReference w:type="even" r:id="rId18"/>
+      <w:footerReference w:type="default" r:id="rId19"/>
       <w:pgSz w:w="12240" w:h="15840"/>
       <w:pgMar w:top="1440" w:right="1440" w:bottom="1440" w:left="1440" w:header="720" w:footer="720" w:gutter="0"/>
       <w:pgBorders w:offsetFrom="page">
@@ -1536,7 +2235,7 @@
         <w:rFonts w:asciiTheme="majorHAnsi" w:hAnsiTheme="majorHAnsi"/>
         <w:noProof/>
       </w:rPr>
-      <w:t>2</w:t>
+      <w:t>4</w:t>
     </w:r>
     <w:r>
       <w:rPr>
@@ -1726,7 +2425,7 @@
                   <w:sz w:val="24"/>
                   <w:szCs w:val="24"/>
                 </w:rPr>
-                <w:t>Dog catching game</w:t>
+                <w:t>Dog running game</w:t>
               </w:r>
             </w:sdtContent>
           </w:sdt>
@@ -1913,7 +2612,7 @@
                   <w:sz w:val="24"/>
                   <w:szCs w:val="24"/>
                 </w:rPr>
-                <w:t>Dog catching game</w:t>
+                <w:t>Dog running game</w:t>
               </w:r>
             </w:sdtContent>
           </w:sdt>
@@ -2858,16 +3557,16 @@
 </file>
 
 <file path=customXml/item2.xml><?xml version="1.0" encoding="utf-8"?>
-<p:properties xmlns:p="http://schemas.microsoft.com/office/2006/metadata/properties" xmlns:xsi="http://www.w3.org/2001/XMLSchema-instance" xmlns:pc="http://schemas.microsoft.com/office/infopath/2007/PartnerControls"/>
-</file>
-
-<file path=customXml/item3.xml><?xml version="1.0" encoding="utf-8"?>
 <?mso-contentType ?>
 <FormTemplates xmlns="http://schemas.microsoft.com/sharepoint/v3/contenttype/forms">
   <Display>DocumentLibraryForm</Display>
   <Edit>AssetEditForm</Edit>
   <New>DocumentLibraryForm</New>
 </FormTemplates>
+</file>
+
+<file path=customXml/item3.xml><?xml version="1.0" encoding="utf-8"?>
+<p:properties xmlns:p="http://schemas.microsoft.com/office/2006/metadata/properties" xmlns:xsi="http://www.w3.org/2001/XMLSchema-instance" xmlns:pc="http://schemas.microsoft.com/office/infopath/2007/PartnerControls"/>
 </file>
 
 <file path=customXml/item4.xml><?xml version="1.0" encoding="utf-8"?>
@@ -2887,18 +3586,18 @@
 </file>
 
 <file path=customXml/itemProps2.xml><?xml version="1.0" encoding="utf-8"?>
-<ds:datastoreItem xmlns:ds="http://schemas.openxmlformats.org/officeDocument/2006/customXml" ds:itemID="{6BD01D80-C71E-4C35-9EC9-AB4B2A68E7C1}">
+<ds:datastoreItem xmlns:ds="http://schemas.openxmlformats.org/officeDocument/2006/customXml" ds:itemID="{DF8A6096-AC3C-41A5-9CB9-998E1823050B}">
   <ds:schemaRefs>
-    <ds:schemaRef ds:uri="http://schemas.microsoft.com/office/2006/metadata/properties"/>
-    <ds:schemaRef ds:uri="http://schemas.microsoft.com/office/infopath/2007/PartnerControls"/>
+    <ds:schemaRef ds:uri="http://schemas.microsoft.com/sharepoint/v3/contenttype/forms"/>
   </ds:schemaRefs>
 </ds:datastoreItem>
 </file>
 
 <file path=customXml/itemProps3.xml><?xml version="1.0" encoding="utf-8"?>
-<ds:datastoreItem xmlns:ds="http://schemas.openxmlformats.org/officeDocument/2006/customXml" ds:itemID="{DF8A6096-AC3C-41A5-9CB9-998E1823050B}">
+<ds:datastoreItem xmlns:ds="http://schemas.openxmlformats.org/officeDocument/2006/customXml" ds:itemID="{6BD01D80-C71E-4C35-9EC9-AB4B2A68E7C1}">
   <ds:schemaRefs>
-    <ds:schemaRef ds:uri="http://schemas.microsoft.com/sharepoint/v3/contenttype/forms"/>
+    <ds:schemaRef ds:uri="http://schemas.microsoft.com/office/2006/metadata/properties"/>
+    <ds:schemaRef ds:uri="http://schemas.microsoft.com/office/infopath/2007/PartnerControls"/>
   </ds:schemaRefs>
 </ds:datastoreItem>
 </file>
@@ -2913,7 +3612,7 @@
 </file>
 
 <file path=customXml/itemProps5.xml><?xml version="1.0" encoding="utf-8"?>
-<ds:datastoreItem xmlns:ds="http://schemas.openxmlformats.org/officeDocument/2006/customXml" ds:itemID="{6351B7B2-9371-4178-AB19-5330A9C48073}">
+<ds:datastoreItem xmlns:ds="http://schemas.openxmlformats.org/officeDocument/2006/customXml" ds:itemID="{BFA5012D-E3EE-442C-B828-430FEBB95C48}">
   <ds:schemaRefs>
     <ds:schemaRef ds:uri="http://schemas.openxmlformats.org/officeDocument/2006/bibliography"/>
   </ds:schemaRefs>

</xml_diff>

<commit_message>
Final Game Product Woot
</commit_message>
<xml_diff>
--- a/External Document.docx
+++ b/External Document.docx
@@ -411,7 +411,7 @@
                                       <v:path o:extrusionok="f" gradientshapeok="t" o:connecttype="rect"/>
                                       <o:lock v:ext="edit" aspectratio="t"/>
                                     </v:shapetype>
-                                    <v:shape id="_x0000_i1030" type="#_x0000_t75" style="width:170.25pt;height:117pt">
+                                    <v:shape id="_x0000_i1026" type="#_x0000_t75" style="width:170.25pt;height:117pt">
                                       <v:imagedata r:id="rId12" o:title="logo"/>
                                     </v:shape>
                                   </w:pict>
@@ -459,7 +459,7 @@
                           </w:pPr>
                           <w:r>
                             <w:pict>
-                              <v:shape id="_x0000_i1030" type="#_x0000_t75" style="width:170.25pt;height:117pt">
+                              <v:shape id="_x0000_i1026" type="#_x0000_t75" style="width:170.25pt;height:117pt">
                                 <v:imagedata r:id="rId12" o:title="logo"/>
                               </v:shape>
                             </w:pict>
@@ -483,10 +483,7 @@
             </mc:AlternateContent>
           </w:r>
         </w:p>
-        <w:p>
-          <w:bookmarkStart w:id="0" w:name="_GoBack"/>
-          <w:bookmarkEnd w:id="0"/>
-        </w:p>
+        <w:p/>
         <w:tbl>
           <w:tblPr>
             <w:tblpPr w:leftFromText="187" w:rightFromText="187" w:horzAnchor="margin" w:tblpXSpec="center" w:tblpYSpec="bottom"/>
@@ -1471,10 +1468,10 @@
           <w:lang w:eastAsia="en-CA"/>
         </w:rPr>
         <w:drawing>
-          <wp:inline distT="0" distB="0" distL="0" distR="0" wp14:anchorId="57B2898E" wp14:editId="50E5A39E">
-            <wp:extent cx="4993633" cy="3771900"/>
-            <wp:effectExtent l="0" t="0" r="0" b="0"/>
-            <wp:docPr id="5" name="Picture 5"/>
+          <wp:inline distT="0" distB="0" distL="0" distR="0" wp14:anchorId="7EE543C5" wp14:editId="7A22A1D2">
+            <wp:extent cx="4467225" cy="3350419"/>
+            <wp:effectExtent l="0" t="0" r="0" b="2540"/>
+            <wp:docPr id="4" name="Picture 4"/>
             <wp:cNvGraphicFramePr>
               <a:graphicFrameLocks xmlns:a="http://schemas.openxmlformats.org/drawingml/2006/main" noChangeAspect="1"/>
             </wp:cNvGraphicFramePr>
@@ -1494,7 +1491,7 @@
                   <pic:spPr>
                     <a:xfrm>
                       <a:off x="0" y="0"/>
-                      <a:ext cx="5005511" cy="3780872"/>
+                      <a:ext cx="4467437" cy="3350578"/>
                     </a:xfrm>
                     <a:prstGeom prst="rect">
                       <a:avLst/>
@@ -1545,10 +1542,10 @@
           <w:lang w:eastAsia="en-CA"/>
         </w:rPr>
         <w:drawing>
-          <wp:inline distT="0" distB="0" distL="0" distR="0" wp14:anchorId="548AA059" wp14:editId="735C22E6">
-            <wp:extent cx="4983764" cy="3086100"/>
-            <wp:effectExtent l="0" t="0" r="7620" b="0"/>
-            <wp:docPr id="3" name="Picture 3"/>
+          <wp:inline distT="0" distB="0" distL="0" distR="0" wp14:anchorId="6132C6FF" wp14:editId="691390C2">
+            <wp:extent cx="4457700" cy="3334702"/>
+            <wp:effectExtent l="0" t="0" r="0" b="0"/>
+            <wp:docPr id="6" name="Picture 6"/>
             <wp:cNvGraphicFramePr>
               <a:graphicFrameLocks xmlns:a="http://schemas.openxmlformats.org/drawingml/2006/main" noChangeAspect="1"/>
             </wp:cNvGraphicFramePr>
@@ -1568,7 +1565,7 @@
                   <pic:spPr>
                     <a:xfrm>
                       <a:off x="0" y="0"/>
-                      <a:ext cx="4989282" cy="3089517"/>
+                      <a:ext cx="4473396" cy="3346444"/>
                     </a:xfrm>
                     <a:prstGeom prst="rect">
                       <a:avLst/>
@@ -1580,6 +1577,8 @@
           </wp:inline>
         </w:drawing>
       </w:r>
+      <w:bookmarkStart w:id="0" w:name="_GoBack"/>
+      <w:bookmarkEnd w:id="0"/>
     </w:p>
     <w:p>
       <w:pPr>
@@ -2035,6 +2034,25 @@
           <w:sz w:val="24"/>
           <w:szCs w:val="24"/>
         </w:rPr>
+        <w:t>Background_sound</w:t>
+      </w:r>
+    </w:p>
+    <w:p>
+      <w:pPr>
+        <w:pStyle w:val="ListParagraph"/>
+        <w:spacing w:after="0"/>
+        <w:rPr>
+          <w:i/>
+          <w:sz w:val="24"/>
+          <w:szCs w:val="24"/>
+        </w:rPr>
+      </w:pPr>
+      <w:r>
+        <w:rPr>
+          <w:i/>
+          <w:sz w:val="24"/>
+          <w:szCs w:val="24"/>
+        </w:rPr>
         <w:t>Car_hit</w:t>
       </w:r>
     </w:p>
@@ -2054,7 +2072,7 @@
           <w:sz w:val="24"/>
           <w:szCs w:val="24"/>
         </w:rPr>
-        <w:t>Dog_Hit</w:t>
+        <w:t>Dog_Bark</w:t>
       </w:r>
     </w:p>
     <w:p>
@@ -2073,36 +2091,46 @@
           <w:sz w:val="24"/>
           <w:szCs w:val="24"/>
         </w:rPr>
+        <w:t>Dog_Hi</w:t>
+      </w:r>
+    </w:p>
+    <w:p>
+      <w:pPr>
+        <w:pStyle w:val="ListParagraph"/>
+        <w:spacing w:after="0"/>
+        <w:rPr>
+          <w:i/>
+          <w:sz w:val="24"/>
+          <w:szCs w:val="24"/>
+        </w:rPr>
+      </w:pPr>
+      <w:r>
+        <w:rPr>
+          <w:i/>
+          <w:sz w:val="24"/>
+          <w:szCs w:val="24"/>
+        </w:rPr>
+        <w:t>GameOver_Sound</w:t>
+      </w:r>
+    </w:p>
+    <w:p>
+      <w:pPr>
+        <w:pStyle w:val="ListParagraph"/>
+        <w:spacing w:after="0"/>
+        <w:rPr>
+          <w:i/>
+          <w:sz w:val="24"/>
+          <w:szCs w:val="24"/>
+        </w:rPr>
+      </w:pPr>
+      <w:r>
+        <w:rPr>
+          <w:i/>
+          <w:sz w:val="24"/>
+          <w:szCs w:val="24"/>
+        </w:rPr>
         <w:t>Life_Up</w:t>
       </w:r>
-    </w:p>
-    <w:p>
-      <w:pPr>
-        <w:pStyle w:val="ListParagraph"/>
-        <w:spacing w:after="0"/>
-        <w:rPr>
-          <w:i/>
-          <w:sz w:val="24"/>
-          <w:szCs w:val="24"/>
-        </w:rPr>
-      </w:pPr>
-      <w:r>
-        <w:rPr>
-          <w:i/>
-          <w:sz w:val="24"/>
-          <w:szCs w:val="24"/>
-        </w:rPr>
-        <w:t>Dark_Bark</w:t>
-      </w:r>
-    </w:p>
-    <w:p>
-      <w:pPr>
-        <w:rPr>
-          <w:b/>
-          <w:sz w:val="24"/>
-          <w:szCs w:val="24"/>
-        </w:rPr>
-      </w:pPr>
     </w:p>
     <w:p>
       <w:pPr>
@@ -2235,7 +2263,7 @@
         <w:rFonts w:asciiTheme="majorHAnsi" w:hAnsiTheme="majorHAnsi"/>
         <w:noProof/>
       </w:rPr>
-      <w:t>4</w:t>
+      <w:t>2</w:t>
     </w:r>
     <w:r>
       <w:rPr>
@@ -3557,12 +3585,7 @@
 </file>
 
 <file path=customXml/item2.xml><?xml version="1.0" encoding="utf-8"?>
-<?mso-contentType ?>
-<FormTemplates xmlns="http://schemas.microsoft.com/sharepoint/v3/contenttype/forms">
-  <Display>DocumentLibraryForm</Display>
-  <Edit>AssetEditForm</Edit>
-  <New>DocumentLibraryForm</New>
-</FormTemplates>
+<ct:contentTypeSchema xmlns:ct="http://schemas.microsoft.com/office/2006/metadata/contentType" xmlns:ma="http://schemas.microsoft.com/office/2006/metadata/properties/metaAttributes" ct:_="" ma:_="" ma:contentTypeName="TemplateFile" ma:contentTypeID="0x0101006EDDDB5EE6D98C44930B742096920B300400F5B6D36B3EF94B4E9A635CDF2A18F5B8" ma:contentTypeVersion="33" ma:contentTypeDescription="Create a new document." ma:contentTypeScope="" ma:versionID="37d3ec2b48d53e45b233ad8f52fe1b11"/>
 </file>
 
 <file path=customXml/item3.xml><?xml version="1.0" encoding="utf-8"?>
@@ -3570,7 +3593,12 @@
 </file>
 
 <file path=customXml/item4.xml><?xml version="1.0" encoding="utf-8"?>
-<ct:contentTypeSchema xmlns:ct="http://schemas.microsoft.com/office/2006/metadata/contentType" xmlns:ma="http://schemas.microsoft.com/office/2006/metadata/properties/metaAttributes" ct:_="" ma:_="" ma:contentTypeName="TemplateFile" ma:contentTypeID="0x0101006EDDDB5EE6D98C44930B742096920B300400F5B6D36B3EF94B4E9A635CDF2A18F5B8" ma:contentTypeVersion="33" ma:contentTypeDescription="Create a new document." ma:contentTypeScope="" ma:versionID="37d3ec2b48d53e45b233ad8f52fe1b11"/>
+<?mso-contentType ?>
+<FormTemplates xmlns="http://schemas.microsoft.com/sharepoint/v3/contenttype/forms">
+  <Display>DocumentLibraryForm</Display>
+  <Edit>AssetEditForm</Edit>
+  <New>DocumentLibraryForm</New>
+</FormTemplates>
 </file>
 
 <file path=customXml/item5.xml><?xml version="1.0" encoding="utf-8"?>
@@ -3586,9 +3614,10 @@
 </file>
 
 <file path=customXml/itemProps2.xml><?xml version="1.0" encoding="utf-8"?>
-<ds:datastoreItem xmlns:ds="http://schemas.openxmlformats.org/officeDocument/2006/customXml" ds:itemID="{DF8A6096-AC3C-41A5-9CB9-998E1823050B}">
+<ds:datastoreItem xmlns:ds="http://schemas.openxmlformats.org/officeDocument/2006/customXml" ds:itemID="{F9F1F569-4C10-4968-8575-367736BE939A}">
   <ds:schemaRefs>
-    <ds:schemaRef ds:uri="http://schemas.microsoft.com/sharepoint/v3/contenttype/forms"/>
+    <ds:schemaRef ds:uri="http://schemas.microsoft.com/office/2006/metadata/contentType"/>
+    <ds:schemaRef ds:uri="http://schemas.microsoft.com/office/2006/metadata/properties/metaAttributes"/>
   </ds:schemaRefs>
 </ds:datastoreItem>
 </file>
@@ -3603,16 +3632,15 @@
 </file>
 
 <file path=customXml/itemProps4.xml><?xml version="1.0" encoding="utf-8"?>
-<ds:datastoreItem xmlns:ds="http://schemas.openxmlformats.org/officeDocument/2006/customXml" ds:itemID="{F9F1F569-4C10-4968-8575-367736BE939A}">
+<ds:datastoreItem xmlns:ds="http://schemas.openxmlformats.org/officeDocument/2006/customXml" ds:itemID="{DF8A6096-AC3C-41A5-9CB9-998E1823050B}">
   <ds:schemaRefs>
-    <ds:schemaRef ds:uri="http://schemas.microsoft.com/office/2006/metadata/contentType"/>
-    <ds:schemaRef ds:uri="http://schemas.microsoft.com/office/2006/metadata/properties/metaAttributes"/>
+    <ds:schemaRef ds:uri="http://schemas.microsoft.com/sharepoint/v3/contenttype/forms"/>
   </ds:schemaRefs>
 </ds:datastoreItem>
 </file>
 
 <file path=customXml/itemProps5.xml><?xml version="1.0" encoding="utf-8"?>
-<ds:datastoreItem xmlns:ds="http://schemas.openxmlformats.org/officeDocument/2006/customXml" ds:itemID="{BFA5012D-E3EE-442C-B828-430FEBB95C48}">
+<ds:datastoreItem xmlns:ds="http://schemas.openxmlformats.org/officeDocument/2006/customXml" ds:itemID="{92709E73-8D4C-461C-8E6A-FD36F68415FA}">
   <ds:schemaRefs>
     <ds:schemaRef ds:uri="http://schemas.openxmlformats.org/officeDocument/2006/bibliography"/>
   </ds:schemaRefs>

</xml_diff>